<commit_message>
Updating writeup doc with some formatting changes, adding detail
</commit_message>
<xml_diff>
--- a/CS643852-M3-A4 WriteUp.docx
+++ b/CS643852-M3-A4 WriteUp.docx
@@ -6,96 +6,89 @@
       <w:pPr>
         <w:rPr>
           <w:rFonts w:ascii="Times New Roman" w:hAnsi="Times New Roman" w:cs="Times New Roman"/>
+          <w:sz w:val="28"/>
+          <w:szCs w:val="28"/>
+        </w:rPr>
+      </w:pPr>
+      <w:r>
+        <w:rPr>
+          <w:rFonts w:ascii="Times New Roman" w:hAnsi="Times New Roman" w:cs="Times New Roman"/>
+          <w:sz w:val="28"/>
+          <w:szCs w:val="28"/>
+        </w:rPr>
+        <w:t>Tyler Hayes</w:t>
+      </w:r>
+    </w:p>
+    <w:p>
+      <w:pPr>
+        <w:rPr>
+          <w:rFonts w:ascii="Times New Roman" w:hAnsi="Times New Roman" w:cs="Times New Roman"/>
+          <w:sz w:val="28"/>
+          <w:szCs w:val="28"/>
+        </w:rPr>
+      </w:pPr>
+      <w:r>
+        <w:rPr>
+          <w:rFonts w:ascii="Times New Roman" w:hAnsi="Times New Roman" w:cs="Times New Roman"/>
+          <w:sz w:val="28"/>
+          <w:szCs w:val="28"/>
+        </w:rPr>
+        <w:t>New Jersey Institute of Technology</w:t>
+      </w:r>
+    </w:p>
+    <w:p>
+      <w:pPr>
+        <w:rPr>
+          <w:rFonts w:ascii="Times New Roman" w:hAnsi="Times New Roman" w:cs="Times New Roman"/>
+          <w:sz w:val="28"/>
+          <w:szCs w:val="28"/>
+        </w:rPr>
+      </w:pPr>
+      <w:r>
+        <w:rPr>
+          <w:rFonts w:ascii="Times New Roman" w:hAnsi="Times New Roman" w:cs="Times New Roman"/>
+          <w:sz w:val="28"/>
+          <w:szCs w:val="28"/>
+        </w:rPr>
+        <w:t>Spring 2025</w:t>
+      </w:r>
+    </w:p>
+    <w:p>
+      <w:pPr>
+        <w:rPr>
+          <w:rFonts w:ascii="Times New Roman" w:hAnsi="Times New Roman" w:cs="Times New Roman"/>
+          <w:sz w:val="28"/>
+          <w:szCs w:val="28"/>
+        </w:rPr>
+      </w:pPr>
+      <w:r>
+        <w:rPr>
+          <w:rFonts w:ascii="Times New Roman" w:hAnsi="Times New Roman" w:cs="Times New Roman"/>
+          <w:sz w:val="28"/>
+          <w:szCs w:val="28"/>
+        </w:rPr>
+        <w:t>SP25-CS643852</w:t>
+      </w:r>
+    </w:p>
+    <w:p>
+      <w:pPr>
+        <w:rPr>
+          <w:rFonts w:ascii="Times New Roman" w:hAnsi="Times New Roman" w:cs="Times New Roman"/>
+          <w:sz w:val="28"/>
+          <w:szCs w:val="28"/>
+        </w:rPr>
+      </w:pPr>
+    </w:p>
+    <w:p>
+      <w:pPr>
+        <w:rPr>
+          <w:rFonts w:ascii="Times New Roman" w:hAnsi="Times New Roman" w:cs="Times New Roman"/>
           <w:b/>
           <w:bCs/>
           <w:sz w:val="32"/>
           <w:szCs w:val="32"/>
         </w:rPr>
       </w:pPr>
-      <w:r>
-        <w:rPr>
-          <w:rFonts w:ascii="Times New Roman" w:hAnsi="Times New Roman" w:cs="Times New Roman"/>
-          <w:b/>
-          <w:bCs/>
-          <w:sz w:val="32"/>
-          <w:szCs w:val="32"/>
-        </w:rPr>
-        <w:t>Tyler Hayes</w:t>
-      </w:r>
-    </w:p>
-    <w:p>
-      <w:pPr>
-        <w:rPr>
-          <w:rFonts w:ascii="Times New Roman" w:hAnsi="Times New Roman" w:cs="Times New Roman"/>
-          <w:b/>
-          <w:bCs/>
-          <w:sz w:val="32"/>
-          <w:szCs w:val="32"/>
-        </w:rPr>
-      </w:pPr>
-      <w:r>
-        <w:rPr>
-          <w:rFonts w:ascii="Times New Roman" w:hAnsi="Times New Roman" w:cs="Times New Roman"/>
-          <w:b/>
-          <w:bCs/>
-          <w:sz w:val="32"/>
-          <w:szCs w:val="32"/>
-        </w:rPr>
-        <w:t>New Jersey Institute of Technology</w:t>
-      </w:r>
-    </w:p>
-    <w:p>
-      <w:pPr>
-        <w:rPr>
-          <w:rFonts w:ascii="Times New Roman" w:hAnsi="Times New Roman" w:cs="Times New Roman"/>
-          <w:b/>
-          <w:bCs/>
-          <w:sz w:val="32"/>
-          <w:szCs w:val="32"/>
-        </w:rPr>
-      </w:pPr>
-      <w:r>
-        <w:rPr>
-          <w:rFonts w:ascii="Times New Roman" w:hAnsi="Times New Roman" w:cs="Times New Roman"/>
-          <w:b/>
-          <w:bCs/>
-          <w:sz w:val="32"/>
-          <w:szCs w:val="32"/>
-        </w:rPr>
-        <w:t>Spring 2025</w:t>
-      </w:r>
-    </w:p>
-    <w:p>
-      <w:pPr>
-        <w:rPr>
-          <w:rFonts w:ascii="Times New Roman" w:hAnsi="Times New Roman" w:cs="Times New Roman"/>
-          <w:b/>
-          <w:bCs/>
-          <w:sz w:val="32"/>
-          <w:szCs w:val="32"/>
-        </w:rPr>
-      </w:pPr>
-      <w:r>
-        <w:rPr>
-          <w:rFonts w:ascii="Times New Roman" w:hAnsi="Times New Roman" w:cs="Times New Roman"/>
-          <w:b/>
-          <w:bCs/>
-          <w:sz w:val="32"/>
-          <w:szCs w:val="32"/>
-        </w:rPr>
-        <w:t>SP25-CS643852</w:t>
-      </w:r>
-    </w:p>
-    <w:p>
-      <w:pPr>
-        <w:rPr>
-          <w:rFonts w:ascii="Times New Roman" w:hAnsi="Times New Roman" w:cs="Times New Roman"/>
-          <w:b/>
-          <w:bCs/>
-          <w:sz w:val="32"/>
-          <w:szCs w:val="32"/>
-        </w:rPr>
-      </w:pPr>
     </w:p>
     <w:p>
       <w:pPr>
@@ -128,17 +121,20 @@
           <w:rFonts w:ascii="Times New Roman" w:hAnsi="Times New Roman" w:cs="Times New Roman"/>
           <w:b/>
           <w:bCs/>
-        </w:rPr>
-      </w:pPr>
-      <w:r>
-        <w:rPr>
-          <w:rFonts w:ascii="Times New Roman" w:hAnsi="Times New Roman" w:cs="Times New Roman"/>
-          <w:b/>
-          <w:bCs/>
+          <w:u w:val="single"/>
+        </w:rPr>
+      </w:pPr>
+      <w:r>
+        <w:rPr>
+          <w:rFonts w:ascii="Times New Roman" w:hAnsi="Times New Roman" w:cs="Times New Roman"/>
+          <w:b/>
+          <w:bCs/>
+          <w:u w:val="single"/>
         </w:rPr>
         <w:t>Programming Assignment 2</w:t>
       </w:r>
     </w:p>
+    <w:p/>
     <w:p>
       <w:pPr>
         <w:pBdr>
@@ -146,52 +142,24 @@
         </w:pBdr>
         <w:rPr>
           <w:rFonts w:ascii="Times New Roman" w:hAnsi="Times New Roman" w:cs="Times New Roman"/>
-          <w:sz w:val="18"/>
-          <w:szCs w:val="18"/>
-        </w:rPr>
-      </w:pPr>
-    </w:p>
-    <w:p>
-      <w:pPr>
-        <w:rPr>
-          <w:rFonts w:ascii="Times New Roman" w:hAnsi="Times New Roman" w:cs="Times New Roman"/>
-          <w:b/>
-          <w:bCs/>
-          <w:sz w:val="18"/>
-          <w:szCs w:val="18"/>
-        </w:rPr>
-      </w:pPr>
-      <w:r>
-        <w:rPr>
-          <w:rFonts w:ascii="Times New Roman" w:hAnsi="Times New Roman" w:cs="Times New Roman"/>
-          <w:b/>
-          <w:bCs/>
-          <w:sz w:val="18"/>
-          <w:szCs w:val="18"/>
-        </w:rPr>
-        <w:t xml:space="preserve">URL to </w:t>
-      </w:r>
-      <w:proofErr w:type="spellStart"/>
-      <w:r>
-        <w:rPr>
-          <w:rFonts w:ascii="Times New Roman" w:hAnsi="Times New Roman" w:cs="Times New Roman"/>
-          <w:b/>
-          <w:bCs/>
-          <w:sz w:val="18"/>
-          <w:szCs w:val="18"/>
-        </w:rPr>
-        <w:t>DockerHub</w:t>
-      </w:r>
-      <w:proofErr w:type="spellEnd"/>
-      <w:r>
-        <w:rPr>
-          <w:rFonts w:ascii="Times New Roman" w:hAnsi="Times New Roman" w:cs="Times New Roman"/>
-          <w:b/>
-          <w:bCs/>
-          <w:sz w:val="18"/>
-          <w:szCs w:val="18"/>
-        </w:rPr>
-        <w:t xml:space="preserve">: </w:t>
+        </w:rPr>
+      </w:pPr>
+    </w:p>
+    <w:p>
+      <w:pPr>
+        <w:rPr>
+          <w:rFonts w:ascii="Times New Roman" w:hAnsi="Times New Roman" w:cs="Times New Roman"/>
+          <w:b/>
+          <w:bCs/>
+        </w:rPr>
+      </w:pPr>
+      <w:r>
+        <w:rPr>
+          <w:rFonts w:ascii="Times New Roman" w:hAnsi="Times New Roman" w:cs="Times New Roman"/>
+          <w:b/>
+          <w:bCs/>
+        </w:rPr>
+        <w:t xml:space="preserve">URL to DockerHub: </w:t>
       </w:r>
       <w:hyperlink r:id="rId5" w:history="1">
         <w:r>
@@ -200,8 +168,6 @@
             <w:rFonts w:ascii="Times New Roman" w:hAnsi="Times New Roman" w:cs="Times New Roman"/>
             <w:b/>
             <w:bCs/>
-            <w:sz w:val="18"/>
-            <w:szCs w:val="18"/>
           </w:rPr>
           <w:t>https://hub.docker.com/repository/docker/tewq/wine-predictor-cli/general</w:t>
         </w:r>
@@ -216,17 +182,13 @@
           <w:rFonts w:ascii="Times New Roman" w:hAnsi="Times New Roman" w:cs="Times New Roman"/>
           <w:b/>
           <w:bCs/>
-          <w:sz w:val="18"/>
-          <w:szCs w:val="18"/>
-        </w:rPr>
-      </w:pPr>
-      <w:r>
-        <w:rPr>
-          <w:rFonts w:ascii="Times New Roman" w:hAnsi="Times New Roman" w:cs="Times New Roman"/>
-          <w:b/>
-          <w:bCs/>
-          <w:sz w:val="18"/>
-          <w:szCs w:val="18"/>
+        </w:rPr>
+      </w:pPr>
+      <w:r>
+        <w:rPr>
+          <w:rFonts w:ascii="Times New Roman" w:hAnsi="Times New Roman" w:cs="Times New Roman"/>
+          <w:b/>
+          <w:bCs/>
         </w:rPr>
         <w:t xml:space="preserve">URL to GitHub: </w:t>
       </w:r>
@@ -237,8 +199,6 @@
             <w:rFonts w:ascii="Times New Roman" w:hAnsi="Times New Roman" w:cs="Times New Roman"/>
             <w:b/>
             <w:bCs/>
-            <w:sz w:val="18"/>
-            <w:szCs w:val="18"/>
           </w:rPr>
           <w:t>https://github.com/TyHysNJIT/SP25-CS643852-TylerHayes-WinePredictor</w:t>
         </w:r>
@@ -579,7 +539,7 @@
         <w:rPr>
           <w:rFonts w:ascii="Times New Roman" w:hAnsi="Times New Roman" w:cs="Times New Roman"/>
         </w:rPr>
-        <w:t xml:space="preserve">Pick one instance to be the master node. For this guide I will be using </w:t>
+        <w:t xml:space="preserve">Connect to the </w:t>
       </w:r>
       <w:r>
         <w:rPr>
@@ -592,7 +552,31 @@
         <w:rPr>
           <w:rFonts w:ascii="Times New Roman" w:hAnsi="Times New Roman" w:cs="Times New Roman"/>
         </w:rPr>
-        <w:t>.</w:t>
+        <w:t xml:space="preserve"> instance and generate an SSH key by running:</w:t>
+      </w:r>
+    </w:p>
+    <w:p>
+      <w:pPr>
+        <w:pStyle w:val="ListParagraph"/>
+        <w:numPr>
+          <w:ilvl w:val="1"/>
+          <w:numId w:val="1"/>
+        </w:numPr>
+        <w:rPr>
+          <w:rFonts w:ascii="Times New Roman" w:hAnsi="Times New Roman" w:cs="Times New Roman"/>
+          <w:i/>
+          <w:iCs/>
+          <w:highlight w:val="darkGray"/>
+        </w:rPr>
+      </w:pPr>
+      <w:r>
+        <w:rPr>
+          <w:rFonts w:ascii="Times New Roman" w:hAnsi="Times New Roman" w:cs="Times New Roman"/>
+          <w:i/>
+          <w:iCs/>
+          <w:highlight w:val="darkGray"/>
+        </w:rPr>
+        <w:t>ssh-keygen -t rsa -b 4096 -f ~/.ssh/id_rsa</w:t>
       </w:r>
     </w:p>
     <w:p>
@@ -610,20 +594,7 @@
         <w:rPr>
           <w:rFonts w:ascii="Times New Roman" w:hAnsi="Times New Roman" w:cs="Times New Roman"/>
         </w:rPr>
-        <w:t xml:space="preserve">Connect to the </w:t>
-      </w:r>
-      <w:r>
-        <w:rPr>
-          <w:rFonts w:ascii="Times New Roman" w:hAnsi="Times New Roman" w:cs="Times New Roman"/>
-          <w:highlight w:val="cyan"/>
-        </w:rPr>
-        <w:t>Training 1</w:t>
-      </w:r>
-      <w:r>
-        <w:rPr>
-          <w:rFonts w:ascii="Times New Roman" w:hAnsi="Times New Roman" w:cs="Times New Roman"/>
-        </w:rPr>
-        <w:t xml:space="preserve"> instance and generate an SSH key by running:</w:t>
+        <w:t>Run this for each worker EC2 instance by replacing the private IP each time:</w:t>
       </w:r>
     </w:p>
     <w:p>
@@ -647,130 +618,46 @@
           <w:iCs/>
           <w:highlight w:val="darkGray"/>
         </w:rPr>
-        <w:t xml:space="preserve">ssh-keygen -t </w:t>
-      </w:r>
-      <w:proofErr w:type="spellStart"/>
-      <w:r>
+        <w:t>cat ~/.ssh/id_rsa.pub | ssh -i /home/ubuntu/CS643852-M3-A4.pem ubuntu@&lt;WORKERS_PRIVATE_IP&gt; 'mkdir -p ~/.ssh &amp;&amp; cat &gt;&gt; ~/.ssh/authorized_keys'</w:t>
+      </w:r>
+    </w:p>
+    <w:p>
+      <w:pPr>
+        <w:pStyle w:val="ListParagraph"/>
+        <w:numPr>
+          <w:ilvl w:val="2"/>
+          <w:numId w:val="1"/>
+        </w:numPr>
         <w:rPr>
           <w:rFonts w:ascii="Times New Roman" w:hAnsi="Times New Roman" w:cs="Times New Roman"/>
           <w:i/>
           <w:iCs/>
-          <w:highlight w:val="darkGray"/>
-        </w:rPr>
-        <w:t>rsa</w:t>
-      </w:r>
-      <w:proofErr w:type="spellEnd"/>
+        </w:rPr>
+      </w:pPr>
       <w:r>
         <w:rPr>
           <w:rFonts w:ascii="Times New Roman" w:hAnsi="Times New Roman" w:cs="Times New Roman"/>
           <w:i/>
           <w:iCs/>
-          <w:highlight w:val="darkGray"/>
-        </w:rPr>
-        <w:t xml:space="preserve"> -b 4096 -f ~/.ssh/</w:t>
-      </w:r>
-      <w:proofErr w:type="spellStart"/>
+        </w:rPr>
+        <w:t xml:space="preserve">This will </w:t>
+      </w:r>
       <w:r>
         <w:rPr>
           <w:rFonts w:ascii="Times New Roman" w:hAnsi="Times New Roman" w:cs="Times New Roman"/>
           <w:i/>
           <w:iCs/>
-          <w:highlight w:val="darkGray"/>
-        </w:rPr>
-        <w:t>id_rsa</w:t>
-      </w:r>
-      <w:proofErr w:type="spellEnd"/>
-    </w:p>
-    <w:p>
-      <w:pPr>
-        <w:pStyle w:val="ListParagraph"/>
-        <w:numPr>
-          <w:ilvl w:val="0"/>
-          <w:numId w:val="1"/>
-        </w:numPr>
-        <w:rPr>
-          <w:rFonts w:ascii="Times New Roman" w:hAnsi="Times New Roman" w:cs="Times New Roman"/>
-        </w:rPr>
-      </w:pPr>
-      <w:r>
-        <w:rPr>
-          <w:rFonts w:ascii="Times New Roman" w:hAnsi="Times New Roman" w:cs="Times New Roman"/>
-        </w:rPr>
-        <w:t>Run this for each worker EC2 instance by replacing the private IP each time:</w:t>
-      </w:r>
-    </w:p>
-    <w:p>
-      <w:pPr>
-        <w:pStyle w:val="ListParagraph"/>
-        <w:numPr>
-          <w:ilvl w:val="1"/>
-          <w:numId w:val="1"/>
-        </w:numPr>
+        </w:rPr>
+        <w:t xml:space="preserve">securely </w:t>
+      </w:r>
+      <w:r>
         <w:rPr>
           <w:rFonts w:ascii="Times New Roman" w:hAnsi="Times New Roman" w:cs="Times New Roman"/>
           <w:i/>
           <w:iCs/>
-          <w:highlight w:val="darkGray"/>
-        </w:rPr>
-      </w:pPr>
-      <w:r>
-        <w:rPr>
-          <w:rFonts w:ascii="Times New Roman" w:hAnsi="Times New Roman" w:cs="Times New Roman"/>
-          <w:i/>
-          <w:iCs/>
-          <w:highlight w:val="darkGray"/>
-        </w:rPr>
-        <w:t>cat ~/.ssh/id_rsa.pub | ssh -i /home/ubuntu/CS643852-M3-A4.pem ubuntu@&lt;WORKERS_PRIVATE_IP&gt; '</w:t>
-      </w:r>
-      <w:proofErr w:type="spellStart"/>
-      <w:r>
-        <w:rPr>
-          <w:rFonts w:ascii="Times New Roman" w:hAnsi="Times New Roman" w:cs="Times New Roman"/>
-          <w:i/>
-          <w:iCs/>
-          <w:highlight w:val="darkGray"/>
-        </w:rPr>
-        <w:t>mkdir</w:t>
-      </w:r>
-      <w:proofErr w:type="spellEnd"/>
-      <w:r>
-        <w:rPr>
-          <w:rFonts w:ascii="Times New Roman" w:hAnsi="Times New Roman" w:cs="Times New Roman"/>
-          <w:i/>
-          <w:iCs/>
-          <w:highlight w:val="darkGray"/>
-        </w:rPr>
-        <w:t xml:space="preserve"> -p ~/.ssh &amp;&amp; cat &gt;&gt; ~/.ssh/</w:t>
-      </w:r>
-      <w:proofErr w:type="spellStart"/>
-      <w:r>
-        <w:rPr>
-          <w:rFonts w:ascii="Times New Roman" w:hAnsi="Times New Roman" w:cs="Times New Roman"/>
-          <w:i/>
-          <w:iCs/>
-          <w:highlight w:val="darkGray"/>
-        </w:rPr>
-        <w:t>authorized_keys</w:t>
-      </w:r>
-      <w:proofErr w:type="spellEnd"/>
-      <w:r>
-        <w:rPr>
-          <w:rFonts w:ascii="Times New Roman" w:hAnsi="Times New Roman" w:cs="Times New Roman"/>
-          <w:i/>
-          <w:iCs/>
-          <w:highlight w:val="darkGray"/>
-        </w:rPr>
-        <w:t>'</w:t>
-      </w:r>
-    </w:p>
-    <w:p>
-      <w:pPr>
-        <w:rPr>
-          <w:rFonts w:ascii="Times New Roman" w:hAnsi="Times New Roman" w:cs="Times New Roman"/>
-          <w:i/>
-          <w:iCs/>
-        </w:rPr>
-      </w:pPr>
+        </w:rPr>
+        <w:t>copy our new SSH key from the Training 1 instance into the authorized keys for the other EC2 instances.</w:t>
+      </w:r>
     </w:p>
     <w:p>
       <w:pPr>
@@ -836,7 +723,6 @@
                 <w:highlight w:val="darkGray"/>
               </w:rPr>
             </w:pPr>
-            <w:proofErr w:type="spellStart"/>
             <w:r>
               <w:rPr>
                 <w:rFonts w:ascii="Times New Roman" w:hAnsi="Times New Roman" w:cs="Times New Roman"/>
@@ -844,37 +730,7 @@
                 <w:iCs/>
                 <w:highlight w:val="darkGray"/>
               </w:rPr>
-              <w:t>sudo</w:t>
-            </w:r>
-            <w:proofErr w:type="spellEnd"/>
-            <w:r>
-              <w:rPr>
-                <w:rFonts w:ascii="Times New Roman" w:hAnsi="Times New Roman" w:cs="Times New Roman"/>
-                <w:i/>
-                <w:iCs/>
-                <w:highlight w:val="darkGray"/>
-              </w:rPr>
-              <w:t xml:space="preserve"> apt update &amp;&amp; </w:t>
-            </w:r>
-            <w:proofErr w:type="spellStart"/>
-            <w:r>
-              <w:rPr>
-                <w:rFonts w:ascii="Times New Roman" w:hAnsi="Times New Roman" w:cs="Times New Roman"/>
-                <w:i/>
-                <w:iCs/>
-                <w:highlight w:val="darkGray"/>
-              </w:rPr>
-              <w:t>sudo</w:t>
-            </w:r>
-            <w:proofErr w:type="spellEnd"/>
-            <w:r>
-              <w:rPr>
-                <w:rFonts w:ascii="Times New Roman" w:hAnsi="Times New Roman" w:cs="Times New Roman"/>
-                <w:i/>
-                <w:iCs/>
-                <w:highlight w:val="darkGray"/>
-              </w:rPr>
-              <w:t xml:space="preserve"> apt install -y openjdk-11-jdk scala git</w:t>
+              <w:t>sudo apt update &amp;&amp; sudo apt install -y openjdk-11-jdk scala git</w:t>
             </w:r>
           </w:p>
           <w:p>
@@ -886,7 +742,6 @@
                 <w:highlight w:val="darkGray"/>
               </w:rPr>
             </w:pPr>
-            <w:proofErr w:type="spellStart"/>
             <w:r>
               <w:rPr>
                 <w:rFonts w:ascii="Times New Roman" w:hAnsi="Times New Roman" w:cs="Times New Roman"/>
@@ -894,17 +749,7 @@
                 <w:iCs/>
                 <w:highlight w:val="darkGray"/>
               </w:rPr>
-              <w:t>wget</w:t>
-            </w:r>
-            <w:proofErr w:type="spellEnd"/>
-            <w:r>
-              <w:rPr>
-                <w:rFonts w:ascii="Times New Roman" w:hAnsi="Times New Roman" w:cs="Times New Roman"/>
-                <w:i/>
-                <w:iCs/>
-                <w:highlight w:val="darkGray"/>
-              </w:rPr>
-              <w:t xml:space="preserve"> </w:t>
+              <w:t xml:space="preserve">wget </w:t>
             </w:r>
             <w:r>
               <w:rPr>
@@ -932,27 +777,7 @@
                 <w:iCs/>
                 <w:highlight w:val="darkGray"/>
               </w:rPr>
-              <w:t>tar -</w:t>
-            </w:r>
-            <w:proofErr w:type="spellStart"/>
-            <w:r>
-              <w:rPr>
-                <w:rFonts w:ascii="Times New Roman" w:hAnsi="Times New Roman" w:cs="Times New Roman"/>
-                <w:i/>
-                <w:iCs/>
-                <w:highlight w:val="darkGray"/>
-              </w:rPr>
-              <w:t>xvf</w:t>
-            </w:r>
-            <w:proofErr w:type="spellEnd"/>
-            <w:r>
-              <w:rPr>
-                <w:rFonts w:ascii="Times New Roman" w:hAnsi="Times New Roman" w:cs="Times New Roman"/>
-                <w:i/>
-                <w:iCs/>
-                <w:highlight w:val="darkGray"/>
-              </w:rPr>
-              <w:t xml:space="preserve"> </w:t>
+              <w:t xml:space="preserve">tar -xvf </w:t>
             </w:r>
             <w:r>
               <w:rPr>
@@ -973,7 +798,6 @@
                 <w:highlight w:val="darkGray"/>
               </w:rPr>
             </w:pPr>
-            <w:proofErr w:type="spellStart"/>
             <w:r>
               <w:rPr>
                 <w:rFonts w:ascii="Times New Roman" w:hAnsi="Times New Roman" w:cs="Times New Roman"/>
@@ -981,17 +805,7 @@
                 <w:iCs/>
                 <w:highlight w:val="darkGray"/>
               </w:rPr>
-              <w:t>sudo</w:t>
-            </w:r>
-            <w:proofErr w:type="spellEnd"/>
-            <w:r>
-              <w:rPr>
-                <w:rFonts w:ascii="Times New Roman" w:hAnsi="Times New Roman" w:cs="Times New Roman"/>
-                <w:i/>
-                <w:iCs/>
-                <w:highlight w:val="darkGray"/>
-              </w:rPr>
-              <w:t xml:space="preserve"> mv </w:t>
+              <w:t xml:space="preserve">sudo mv </w:t>
             </w:r>
             <w:r>
               <w:rPr>
@@ -1028,19 +842,8 @@
                 <w:iCs/>
                 <w:highlight w:val="darkGray"/>
               </w:rPr>
-              <w:t>echo 'export SPARK_HOME=/opt/spark' &gt;&gt; ~/.</w:t>
+              <w:t>echo 'export SPARK_HOME=/opt/spark' &gt;&gt; ~/.bashrc</w:t>
             </w:r>
-            <w:proofErr w:type="spellStart"/>
-            <w:r>
-              <w:rPr>
-                <w:rFonts w:ascii="Times New Roman" w:hAnsi="Times New Roman" w:cs="Times New Roman"/>
-                <w:i/>
-                <w:iCs/>
-                <w:highlight w:val="darkGray"/>
-              </w:rPr>
-              <w:t>bashrc</w:t>
-            </w:r>
-            <w:proofErr w:type="spellEnd"/>
           </w:p>
           <w:p>
             <w:pPr>
@@ -1058,19 +861,8 @@
                 <w:iCs/>
                 <w:highlight w:val="darkGray"/>
               </w:rPr>
-              <w:t>echo 'export PATH=$PATH:$SPARK_HOME/bin' &gt;&gt; ~/.</w:t>
+              <w:t>echo 'export PATH=$PATH:$SPARK_HOME/bin' &gt;&gt; ~/.bashrc</w:t>
             </w:r>
-            <w:proofErr w:type="spellStart"/>
-            <w:r>
-              <w:rPr>
-                <w:rFonts w:ascii="Times New Roman" w:hAnsi="Times New Roman" w:cs="Times New Roman"/>
-                <w:i/>
-                <w:iCs/>
-                <w:highlight w:val="darkGray"/>
-              </w:rPr>
-              <w:t>bashrc</w:t>
-            </w:r>
-            <w:proofErr w:type="spellEnd"/>
           </w:p>
           <w:p>
             <w:pPr>
@@ -1085,19 +877,8 @@
                 <w:iCs/>
                 <w:highlight w:val="darkGray"/>
               </w:rPr>
-              <w:t>source ~/.</w:t>
+              <w:t>source ~/.bashrc</w:t>
             </w:r>
-            <w:proofErr w:type="spellStart"/>
-            <w:r>
-              <w:rPr>
-                <w:rFonts w:ascii="Times New Roman" w:hAnsi="Times New Roman" w:cs="Times New Roman"/>
-                <w:i/>
-                <w:iCs/>
-                <w:highlight w:val="darkGray"/>
-              </w:rPr>
-              <w:t>bashrc</w:t>
-            </w:r>
-            <w:proofErr w:type="spellEnd"/>
           </w:p>
         </w:tc>
       </w:tr>
@@ -1145,6 +926,37 @@
           <w:bCs/>
         </w:rPr>
         <w:t>Establish a ‘Master’ node:</w:t>
+      </w:r>
+    </w:p>
+    <w:p>
+      <w:pPr>
+        <w:pStyle w:val="ListParagraph"/>
+        <w:numPr>
+          <w:ilvl w:val="0"/>
+          <w:numId w:val="2"/>
+        </w:numPr>
+        <w:rPr>
+          <w:rFonts w:ascii="Times New Roman" w:hAnsi="Times New Roman" w:cs="Times New Roman"/>
+        </w:rPr>
+      </w:pPr>
+      <w:r>
+        <w:rPr>
+          <w:rFonts w:ascii="Times New Roman" w:hAnsi="Times New Roman" w:cs="Times New Roman"/>
+        </w:rPr>
+        <w:t xml:space="preserve">Pick one instance to be the master node. For this guide I will be using </w:t>
+      </w:r>
+      <w:r>
+        <w:rPr>
+          <w:rFonts w:ascii="Times New Roman" w:hAnsi="Times New Roman" w:cs="Times New Roman"/>
+          <w:highlight w:val="cyan"/>
+        </w:rPr>
+        <w:t>Training 1</w:t>
+      </w:r>
+      <w:r>
+        <w:rPr>
+          <w:rFonts w:ascii="Times New Roman" w:hAnsi="Times New Roman" w:cs="Times New Roman"/>
+        </w:rPr>
+        <w:t>, but in practice any of these EC2 instances can serve as the master if desired.</w:t>
       </w:r>
     </w:p>
     <w:p>
@@ -1217,47 +1029,8 @@
                 <w:iCs/>
                 <w:highlight w:val="darkGray"/>
               </w:rPr>
-              <w:t>export JAVA_HOME=/</w:t>
-            </w:r>
-            <w:proofErr w:type="spellStart"/>
-            <w:r>
-              <w:rPr>
-                <w:rFonts w:ascii="Times New Roman" w:hAnsi="Times New Roman" w:cs="Times New Roman"/>
-                <w:i/>
-                <w:iCs/>
-                <w:highlight w:val="darkGray"/>
-              </w:rPr>
-              <w:t>usr</w:t>
-            </w:r>
-            <w:proofErr w:type="spellEnd"/>
-            <w:r>
-              <w:rPr>
-                <w:rFonts w:ascii="Times New Roman" w:hAnsi="Times New Roman" w:cs="Times New Roman"/>
-                <w:i/>
-                <w:iCs/>
-                <w:highlight w:val="darkGray"/>
-              </w:rPr>
-              <w:t>/lib/</w:t>
-            </w:r>
-            <w:proofErr w:type="spellStart"/>
-            <w:r>
-              <w:rPr>
-                <w:rFonts w:ascii="Times New Roman" w:hAnsi="Times New Roman" w:cs="Times New Roman"/>
-                <w:i/>
-                <w:iCs/>
-                <w:highlight w:val="darkGray"/>
-              </w:rPr>
-              <w:t>jvm</w:t>
-            </w:r>
-            <w:proofErr w:type="spellEnd"/>
-            <w:r>
-              <w:rPr>
-                <w:rFonts w:ascii="Times New Roman" w:hAnsi="Times New Roman" w:cs="Times New Roman"/>
-                <w:i/>
-                <w:iCs/>
-                <w:highlight w:val="darkGray"/>
-              </w:rPr>
-              <w:t>/java-11-openjdk-amd64</w:t>
+              <w:lastRenderedPageBreak/>
+              <w:t>export JAVA_HOME=/usr/lib/jvm/java-11-openjdk-amd64</w:t>
             </w:r>
           </w:p>
         </w:tc>
@@ -1278,6 +1051,7 @@
         <w:rPr>
           <w:rFonts w:ascii="Times New Roman" w:hAnsi="Times New Roman" w:cs="Times New Roman"/>
         </w:rPr>
+        <w:lastRenderedPageBreak/>
         <w:t>Update $SPARK_HOME/conf/slaves</w:t>
       </w:r>
     </w:p>
@@ -1296,7 +1070,6 @@
         <w:rPr>
           <w:rFonts w:ascii="Times New Roman" w:hAnsi="Times New Roman" w:cs="Times New Roman"/>
         </w:rPr>
-        <w:lastRenderedPageBreak/>
         <w:t xml:space="preserve">This should contain a row with </w:t>
       </w:r>
       <w:r>
@@ -1334,21 +1107,7 @@
         <w:rPr>
           <w:rFonts w:ascii="Times New Roman" w:hAnsi="Times New Roman" w:cs="Times New Roman"/>
         </w:rPr>
-        <w:t>You should now be able to launch spark via $SPARK_HOME/sbin/start-all.sh and stop via $SPARK_HOME/</w:t>
-      </w:r>
-      <w:proofErr w:type="spellStart"/>
-      <w:r>
-        <w:rPr>
-          <w:rFonts w:ascii="Times New Roman" w:hAnsi="Times New Roman" w:cs="Times New Roman"/>
-        </w:rPr>
-        <w:t>sbin</w:t>
-      </w:r>
-      <w:proofErr w:type="spellEnd"/>
-      <w:r>
-        <w:rPr>
-          <w:rFonts w:ascii="Times New Roman" w:hAnsi="Times New Roman" w:cs="Times New Roman"/>
-        </w:rPr>
-        <w:t>/stop-all.sh.</w:t>
+        <w:t>You should now be able to launch spark via $SPARK_HOME/sbin/start-all.sh and stop via $SPARK_HOME/sbin/stop-all.sh.</w:t>
       </w:r>
     </w:p>
     <w:p>
@@ -1683,9 +1442,26 @@
         <w:rPr>
           <w:rFonts w:ascii="Times New Roman" w:hAnsi="Times New Roman" w:cs="Times New Roman"/>
         </w:rPr>
-        <w:t>In the ‘CS643852-M3-A4-CodeBase-TylerHayes’ folder, run ‘</w:t>
-      </w:r>
-      <w:proofErr w:type="spellStart"/>
+        <w:t xml:space="preserve">If your present working directory is </w:t>
+      </w:r>
+      <w:r>
+        <w:rPr>
+          <w:rFonts w:ascii="Times New Roman" w:hAnsi="Times New Roman" w:cs="Times New Roman"/>
+        </w:rPr>
+        <w:t>the ‘</w:t>
+      </w:r>
+      <w:r>
+        <w:rPr>
+          <w:rFonts w:ascii="Times New Roman" w:hAnsi="Times New Roman" w:cs="Times New Roman"/>
+        </w:rPr>
+        <w:t>WinePredictor</w:t>
+      </w:r>
+      <w:r>
+        <w:rPr>
+          <w:rFonts w:ascii="Times New Roman" w:hAnsi="Times New Roman" w:cs="Times New Roman"/>
+        </w:rPr>
+        <w:t>’ folder, run ‘</w:t>
+      </w:r>
       <w:r>
         <w:rPr>
           <w:rFonts w:ascii="Times New Roman" w:hAnsi="Times New Roman" w:cs="Times New Roman"/>
@@ -1693,54 +1469,25 @@
           <w:iCs/>
           <w:highlight w:val="darkGray"/>
         </w:rPr>
-        <w:t>mvn</w:t>
-      </w:r>
-      <w:proofErr w:type="spellEnd"/>
-      <w:r>
-        <w:rPr>
-          <w:rFonts w:ascii="Times New Roman" w:hAnsi="Times New Roman" w:cs="Times New Roman"/>
-          <w:i/>
-          <w:iCs/>
-          <w:highlight w:val="darkGray"/>
-        </w:rPr>
-        <w:t xml:space="preserve"> clean compile </w:t>
-      </w:r>
-      <w:proofErr w:type="spellStart"/>
-      <w:r>
-        <w:rPr>
-          <w:rFonts w:ascii="Times New Roman" w:hAnsi="Times New Roman" w:cs="Times New Roman"/>
-          <w:i/>
-          <w:iCs/>
-          <w:highlight w:val="darkGray"/>
-        </w:rPr>
-        <w:t>assembly:single</w:t>
-      </w:r>
-      <w:proofErr w:type="spellEnd"/>
-      <w:r>
-        <w:rPr>
-          <w:rFonts w:ascii="Times New Roman" w:hAnsi="Times New Roman" w:cs="Times New Roman"/>
-          <w:i/>
-          <w:iCs/>
-          <w:highlight w:val="darkGray"/>
-        </w:rPr>
-        <w:t xml:space="preserve"> -</w:t>
-      </w:r>
-      <w:proofErr w:type="spellStart"/>
-      <w:r>
-        <w:rPr>
-          <w:rFonts w:ascii="Times New Roman" w:hAnsi="Times New Roman" w:cs="Times New Roman"/>
-          <w:i/>
-          <w:iCs/>
-          <w:highlight w:val="darkGray"/>
-        </w:rPr>
-        <w:t>DskipTests</w:t>
-      </w:r>
-      <w:proofErr w:type="spellEnd"/>
-      <w:r>
-        <w:rPr>
-          <w:rFonts w:ascii="Times New Roman" w:hAnsi="Times New Roman" w:cs="Times New Roman"/>
-        </w:rPr>
-        <w:t>’ to compile the code with the dependencies using Maven.</w:t>
+        <w:t>mvn clean compile assembly:single -DskipTests</w:t>
+      </w:r>
+      <w:r>
+        <w:rPr>
+          <w:rFonts w:ascii="Times New Roman" w:hAnsi="Times New Roman" w:cs="Times New Roman"/>
+        </w:rPr>
+        <w:t xml:space="preserve">’ to compile the </w:t>
+      </w:r>
+      <w:r>
+        <w:rPr>
+          <w:rFonts w:ascii="Times New Roman" w:hAnsi="Times New Roman" w:cs="Times New Roman"/>
+        </w:rPr>
+        <w:t xml:space="preserve">training </w:t>
+      </w:r>
+      <w:r>
+        <w:rPr>
+          <w:rFonts w:ascii="Times New Roman" w:hAnsi="Times New Roman" w:cs="Times New Roman"/>
+        </w:rPr>
+        <w:t>code with the dependencies using Maven.</w:t>
       </w:r>
     </w:p>
     <w:p>
@@ -1758,21 +1505,7 @@
         <w:rPr>
           <w:rFonts w:ascii="Times New Roman" w:hAnsi="Times New Roman" w:cs="Times New Roman"/>
         </w:rPr>
-        <w:t xml:space="preserve">Use </w:t>
-      </w:r>
-      <w:proofErr w:type="spellStart"/>
-      <w:r>
-        <w:rPr>
-          <w:rFonts w:ascii="Times New Roman" w:hAnsi="Times New Roman" w:cs="Times New Roman"/>
-        </w:rPr>
-        <w:t>scp</w:t>
-      </w:r>
-      <w:proofErr w:type="spellEnd"/>
-      <w:r>
-        <w:rPr>
-          <w:rFonts w:ascii="Times New Roman" w:hAnsi="Times New Roman" w:cs="Times New Roman"/>
-        </w:rPr>
-        <w:t xml:space="preserve"> to transmit the compiled .jar file to your master node:</w:t>
+        <w:t>Use scp to transmit the compiled .jar file to your master node:</w:t>
       </w:r>
     </w:p>
     <w:p>
@@ -1789,7 +1522,6 @@
           <w:highlight w:val="darkGray"/>
         </w:rPr>
       </w:pPr>
-      <w:proofErr w:type="spellStart"/>
       <w:r>
         <w:rPr>
           <w:rFonts w:ascii="Times New Roman" w:hAnsi="Times New Roman" w:cs="Times New Roman"/>
@@ -1797,17 +1529,7 @@
           <w:bCs/>
           <w:highlight w:val="darkGray"/>
         </w:rPr>
-        <w:t>scp</w:t>
-      </w:r>
-      <w:proofErr w:type="spellEnd"/>
-      <w:r>
-        <w:rPr>
-          <w:rFonts w:ascii="Times New Roman" w:hAnsi="Times New Roman" w:cs="Times New Roman"/>
-          <w:b/>
-          <w:bCs/>
-          <w:highlight w:val="darkGray"/>
-        </w:rPr>
-        <w:t xml:space="preserve"> -i "C:\my_key.pem" "C:\ wine-predictor-1.0-SNAPSHOT-jar-with-dependencies.jar" ^ ubuntu@&lt;</w:t>
+        <w:t>scp -i "C:\my_key.pem" "C:\ wine-predictor-1.0-SNAPSHOT-jar-with-dependencies.jar" ^ ubuntu@&lt;</w:t>
       </w:r>
       <w:r>
         <w:rPr>
@@ -1864,37 +1586,21 @@
           <w:rFonts w:ascii="Times New Roman" w:hAnsi="Times New Roman" w:cs="Times New Roman"/>
           <w:highlight w:val="darkGray"/>
         </w:rPr>
-        <w:t xml:space="preserve">spark-submit   --class </w:t>
-      </w:r>
-      <w:proofErr w:type="spellStart"/>
+        <w:t>spark-submit   --class com.</w:t>
+      </w:r>
       <w:r>
         <w:rPr>
           <w:rFonts w:ascii="Times New Roman" w:hAnsi="Times New Roman" w:cs="Times New Roman"/>
           <w:highlight w:val="darkGray"/>
         </w:rPr>
-        <w:t>com.</w:t>
+        <w:t>hvel</w:t>
       </w:r>
       <w:r>
         <w:rPr>
           <w:rFonts w:ascii="Times New Roman" w:hAnsi="Times New Roman" w:cs="Times New Roman"/>
           <w:highlight w:val="darkGray"/>
         </w:rPr>
-        <w:t>hvel</w:t>
-      </w:r>
-      <w:r>
-        <w:rPr>
-          <w:rFonts w:ascii="Times New Roman" w:hAnsi="Times New Roman" w:cs="Times New Roman"/>
-          <w:highlight w:val="darkGray"/>
-        </w:rPr>
-        <w:t>.WinePredictor</w:t>
-      </w:r>
-      <w:proofErr w:type="spellEnd"/>
-      <w:r>
-        <w:rPr>
-          <w:rFonts w:ascii="Times New Roman" w:hAnsi="Times New Roman" w:cs="Times New Roman"/>
-          <w:highlight w:val="darkGray"/>
-        </w:rPr>
-        <w:t xml:space="preserve">   --master spark://&lt;MASTER_PRIVATE_IP&gt;:7077   --packages org.apache.hadoop:hadoop-aws:3.3.4,com.amazonaws:aws-java-sdk-bundle:1.11.1026   wine-predictor-1.0-SNAPSHOT-jar-with-dependencies.jar</w:t>
+        <w:t>.WinePredictor   --master spark://&lt;MASTER_PRIVATE_IP&gt;:7077   --packages org.apache.hadoop:hadoop-aws:3.3.4,com.amazonaws:aws-java-sdk-bundle:1.11.1026   wine-predictor-1.0-SNAPSHOT-jar-with-dependencies.jar</w:t>
       </w:r>
     </w:p>
     <w:p>
@@ -2041,7 +1747,6 @@
           <w:b/>
           <w:bCs/>
         </w:rPr>
-        <w:lastRenderedPageBreak/>
         <w:t>Predicting</w:t>
       </w:r>
     </w:p>
@@ -2116,7 +1821,6 @@
                 <w:highlight w:val="darkGray"/>
               </w:rPr>
             </w:pPr>
-            <w:proofErr w:type="spellStart"/>
             <w:r>
               <w:rPr>
                 <w:rFonts w:ascii="Times New Roman" w:hAnsi="Times New Roman" w:cs="Times New Roman"/>
@@ -2124,17 +1828,7 @@
                 <w:iCs/>
                 <w:highlight w:val="darkGray"/>
               </w:rPr>
-              <w:t>sudo</w:t>
-            </w:r>
-            <w:proofErr w:type="spellEnd"/>
-            <w:r>
-              <w:rPr>
-                <w:rFonts w:ascii="Times New Roman" w:hAnsi="Times New Roman" w:cs="Times New Roman"/>
-                <w:i/>
-                <w:iCs/>
-                <w:highlight w:val="darkGray"/>
-              </w:rPr>
-              <w:t xml:space="preserve"> apt update</w:t>
+              <w:t>sudo apt update</w:t>
             </w:r>
           </w:p>
           <w:p>
@@ -2146,7 +1840,6 @@
                 <w:highlight w:val="darkGray"/>
               </w:rPr>
             </w:pPr>
-            <w:proofErr w:type="spellStart"/>
             <w:r>
               <w:rPr>
                 <w:rFonts w:ascii="Times New Roman" w:hAnsi="Times New Roman" w:cs="Times New Roman"/>
@@ -2154,17 +1847,7 @@
                 <w:iCs/>
                 <w:highlight w:val="darkGray"/>
               </w:rPr>
-              <w:t>sudo</w:t>
-            </w:r>
-            <w:proofErr w:type="spellEnd"/>
-            <w:r>
-              <w:rPr>
-                <w:rFonts w:ascii="Times New Roman" w:hAnsi="Times New Roman" w:cs="Times New Roman"/>
-                <w:i/>
-                <w:iCs/>
-                <w:highlight w:val="darkGray"/>
-              </w:rPr>
-              <w:t xml:space="preserve"> apt install -y docker.io</w:t>
+              <w:t>sudo apt install -y docker.io</w:t>
             </w:r>
           </w:p>
           <w:p>
@@ -2176,7 +1859,6 @@
                 <w:highlight w:val="darkGray"/>
               </w:rPr>
             </w:pPr>
-            <w:proofErr w:type="spellStart"/>
             <w:r>
               <w:rPr>
                 <w:rFonts w:ascii="Times New Roman" w:hAnsi="Times New Roman" w:cs="Times New Roman"/>
@@ -2184,57 +1866,7 @@
                 <w:iCs/>
                 <w:highlight w:val="darkGray"/>
               </w:rPr>
-              <w:t>sudo</w:t>
-            </w:r>
-            <w:proofErr w:type="spellEnd"/>
-            <w:r>
-              <w:rPr>
-                <w:rFonts w:ascii="Times New Roman" w:hAnsi="Times New Roman" w:cs="Times New Roman"/>
-                <w:i/>
-                <w:iCs/>
-                <w:highlight w:val="darkGray"/>
-              </w:rPr>
-              <w:t xml:space="preserve"> </w:t>
-            </w:r>
-            <w:proofErr w:type="spellStart"/>
-            <w:r>
-              <w:rPr>
-                <w:rFonts w:ascii="Times New Roman" w:hAnsi="Times New Roman" w:cs="Times New Roman"/>
-                <w:i/>
-                <w:iCs/>
-                <w:highlight w:val="darkGray"/>
-              </w:rPr>
-              <w:t>usermod</w:t>
-            </w:r>
-            <w:proofErr w:type="spellEnd"/>
-            <w:r>
-              <w:rPr>
-                <w:rFonts w:ascii="Times New Roman" w:hAnsi="Times New Roman" w:cs="Times New Roman"/>
-                <w:i/>
-                <w:iCs/>
-                <w:highlight w:val="darkGray"/>
-              </w:rPr>
-              <w:t xml:space="preserve"> -</w:t>
-            </w:r>
-            <w:proofErr w:type="spellStart"/>
-            <w:r>
-              <w:rPr>
-                <w:rFonts w:ascii="Times New Roman" w:hAnsi="Times New Roman" w:cs="Times New Roman"/>
-                <w:i/>
-                <w:iCs/>
-                <w:highlight w:val="darkGray"/>
-              </w:rPr>
-              <w:t>aG</w:t>
-            </w:r>
-            <w:proofErr w:type="spellEnd"/>
-            <w:r>
-              <w:rPr>
-                <w:rFonts w:ascii="Times New Roman" w:hAnsi="Times New Roman" w:cs="Times New Roman"/>
-                <w:i/>
-                <w:iCs/>
-                <w:highlight w:val="darkGray"/>
-              </w:rPr>
-              <w:t xml:space="preserve"> docker $USER</w:t>
+              <w:t>sudo usermod -aG docker $USER</w:t>
             </w:r>
           </w:p>
           <w:p>
@@ -2245,7 +1877,6 @@
                 <w:iCs/>
               </w:rPr>
             </w:pPr>
-            <w:proofErr w:type="spellStart"/>
             <w:r>
               <w:rPr>
                 <w:rFonts w:ascii="Times New Roman" w:hAnsi="Times New Roman" w:cs="Times New Roman"/>
@@ -2253,17 +1884,7 @@
                 <w:iCs/>
                 <w:highlight w:val="darkGray"/>
               </w:rPr>
-              <w:t>newgrp</w:t>
-            </w:r>
-            <w:proofErr w:type="spellEnd"/>
-            <w:r>
-              <w:rPr>
-                <w:rFonts w:ascii="Times New Roman" w:hAnsi="Times New Roman" w:cs="Times New Roman"/>
-                <w:i/>
-                <w:iCs/>
-                <w:highlight w:val="darkGray"/>
-              </w:rPr>
-              <w:t xml:space="preserve"> docker  # to refresh group without logout</w:t>
+              <w:t>newgrp docker  # to refresh group without logout</w:t>
             </w:r>
           </w:p>
         </w:tc>
@@ -2338,23 +1959,7 @@
                 <w:rFonts w:ascii="Times New Roman" w:hAnsi="Times New Roman" w:cs="Times New Roman"/>
                 <w:highlight w:val="darkGray"/>
               </w:rPr>
-              <w:t xml:space="preserve">docker pull </w:t>
-            </w:r>
-            <w:proofErr w:type="spellStart"/>
-            <w:r>
-              <w:rPr>
-                <w:rFonts w:ascii="Times New Roman" w:hAnsi="Times New Roman" w:cs="Times New Roman"/>
-                <w:highlight w:val="darkGray"/>
-              </w:rPr>
-              <w:t>tewq</w:t>
-            </w:r>
-            <w:proofErr w:type="spellEnd"/>
-            <w:r>
-              <w:rPr>
-                <w:rFonts w:ascii="Times New Roman" w:hAnsi="Times New Roman" w:cs="Times New Roman"/>
-                <w:highlight w:val="darkGray"/>
-              </w:rPr>
-              <w:t>/wine-predictor-cli</w:t>
+              <w:t>docker pull tewq/wine-predictor-cli</w:t>
             </w:r>
           </w:p>
           <w:p>
@@ -2368,23 +1973,7 @@
                 <w:rFonts w:ascii="Times New Roman" w:hAnsi="Times New Roman" w:cs="Times New Roman"/>
                 <w:highlight w:val="darkGray"/>
               </w:rPr>
-              <w:t xml:space="preserve">docker run </w:t>
-            </w:r>
-            <w:proofErr w:type="spellStart"/>
-            <w:r>
-              <w:rPr>
-                <w:rFonts w:ascii="Times New Roman" w:hAnsi="Times New Roman" w:cs="Times New Roman"/>
-                <w:highlight w:val="darkGray"/>
-              </w:rPr>
-              <w:t>tewq</w:t>
-            </w:r>
-            <w:proofErr w:type="spellEnd"/>
-            <w:r>
-              <w:rPr>
-                <w:rFonts w:ascii="Times New Roman" w:hAnsi="Times New Roman" w:cs="Times New Roman"/>
-                <w:highlight w:val="darkGray"/>
-              </w:rPr>
-              <w:t>/wine-predictor-cli</w:t>
+              <w:t>docker run tewq/wine-predictor-cli</w:t>
             </w:r>
           </w:p>
         </w:tc>
@@ -2411,43 +2000,15 @@
           <w:i/>
           <w:iCs/>
         </w:rPr>
-        <w:t xml:space="preserve">In the below examples I will be calling this from it’s local Docker name on my machine, which I </w:t>
-      </w:r>
-      <w:proofErr w:type="spellStart"/>
+        <w:t>In the below examples I will be calling this from it’s local Docker name on my machine, which I SCP’d over to the EC2 instance since I had not published it to Dockerhub yet.</w:t>
+      </w:r>
       <w:r>
         <w:rPr>
           <w:rFonts w:ascii="Times New Roman" w:hAnsi="Times New Roman" w:cs="Times New Roman"/>
           <w:i/>
           <w:iCs/>
         </w:rPr>
-        <w:t>SCP’d</w:t>
-      </w:r>
-      <w:proofErr w:type="spellEnd"/>
-      <w:r>
-        <w:rPr>
-          <w:rFonts w:ascii="Times New Roman" w:hAnsi="Times New Roman" w:cs="Times New Roman"/>
-          <w:i/>
-          <w:iCs/>
-        </w:rPr>
-        <w:t xml:space="preserve"> over to the EC2 instance since I had not published it to </w:t>
-      </w:r>
-      <w:proofErr w:type="spellStart"/>
-      <w:r>
-        <w:rPr>
-          <w:rFonts w:ascii="Times New Roman" w:hAnsi="Times New Roman" w:cs="Times New Roman"/>
-          <w:i/>
-          <w:iCs/>
-        </w:rPr>
-        <w:t>Dockerhub</w:t>
-      </w:r>
-      <w:proofErr w:type="spellEnd"/>
-      <w:r>
-        <w:rPr>
-          <w:rFonts w:ascii="Times New Roman" w:hAnsi="Times New Roman" w:cs="Times New Roman"/>
-          <w:i/>
-          <w:iCs/>
-        </w:rPr>
-        <w:t xml:space="preserve"> yet.</w:t>
+        <w:t xml:space="preserve"> This is the same Docker container, though.</w:t>
       </w:r>
     </w:p>
     <w:p>
@@ -2558,21 +2119,7 @@
         <w:rPr>
           <w:rFonts w:ascii="Times New Roman" w:hAnsi="Times New Roman" w:cs="Times New Roman"/>
         </w:rPr>
-        <w:t>. We simply move the ‘</w:t>
-      </w:r>
-      <w:proofErr w:type="gramStart"/>
-      <w:r>
-        <w:rPr>
-          <w:rFonts w:ascii="Times New Roman" w:hAnsi="Times New Roman" w:cs="Times New Roman"/>
-        </w:rPr>
-        <w:t>saved-model</w:t>
-      </w:r>
-      <w:proofErr w:type="gramEnd"/>
-      <w:r>
-        <w:rPr>
-          <w:rFonts w:ascii="Times New Roman" w:hAnsi="Times New Roman" w:cs="Times New Roman"/>
-        </w:rPr>
-        <w:t>’ file into the target folder for the CLI code, and then we can run the jar directly with our arguments as so</w:t>
+        <w:t>. We simply move the ‘saved-model’ file into the target folder for the CLI code, and then we can run the jar directly with our arguments as so</w:t>
       </w:r>
       <w:r>
         <w:rPr>
@@ -3760,6 +3307,7 @@
   <w:style w:type="character" w:default="1" w:styleId="DefaultParagraphFont">
     <w:name w:val="Default Paragraph Font"/>
     <w:uiPriority w:val="1"/>
+    <w:semiHidden/>
     <w:unhideWhenUsed/>
   </w:style>
   <w:style w:type="table" w:default="1" w:styleId="TableNormal">

</xml_diff>